<commit_message>
Update reducingGem(), spreadingGem(). Upload checkEmptyForScore().
</commit_message>
<xml_diff>
--- a/EbPart/reducingGem.docx
+++ b/EbPart/reducingGem.docx
@@ -18,10 +18,22 @@
     </w:p>
     <w:p>
       <w:r>
-        <w:t>var selectedSquare;</w:t>
-      </w:r>
-      <w:r>
-        <w:t xml:space="preserve"> (an integer value</w:t>
+        <w:t>var selectedSquare</w:t>
+      </w:r>
+      <w:r>
+        <w:t>Value</w:t>
+      </w:r>
+      <w:r>
+        <w:t>;</w:t>
+      </w:r>
+      <w:r>
+        <w:t xml:space="preserve"> (</w:t>
+      </w:r>
+      <w:r>
+        <w:t>the array</w:t>
+      </w:r>
+      <w:r>
+        <w:t xml:space="preserve"> value</w:t>
       </w:r>
       <w:r>
         <w:t>)</w:t>
@@ -69,7 +81,15 @@
       </w:r>
       <w:r>
         <w:tab/>
-        <w:t>holdingGem = selectedSquare;</w:t>
+        <w:t>holdingGem = selectedSquare</w:t>
+      </w:r>
+      <w:r>
+        <w:t>Value</w:t>
+      </w:r>
+      <w:bookmarkStart w:id="0" w:name="_GoBack"/>
+      <w:bookmarkEnd w:id="0"/>
+      <w:r>
+        <w:t>;</w:t>
       </w:r>
     </w:p>
     <w:p>
@@ -85,8 +105,6 @@
       <w:r>
         <w:t>&gt;</w:t>
       </w:r>
-      <w:bookmarkStart w:id="0" w:name="_GoBack"/>
-      <w:bookmarkEnd w:id="0"/>
       <w:r>
         <w:t xml:space="preserve"> 0</w:t>
       </w:r>

</xml_diff>